<commit_message>
Documentation updated with new options and design
</commit_message>
<xml_diff>
--- a/Documentation/UserManual/UserManual.docx
+++ b/Documentation/UserManual/UserManual.docx
@@ -33,7 +33,7 @@
         <w:pStyle w:val="Date"/>
       </w:pPr>
       <w:r>
-        <w:t xml:space="preserve">2024-06-22</w:t>
+        <w:t xml:space="preserve">2025-10-06</w:t>
       </w:r>
     </w:p>
     <w:bookmarkStart w:id="25" w:name="X43f9398da9c2eb974194c1e60a2fdc80e1bfc87"/>
@@ -116,6 +116,98 @@
       </w:pPr>
       <w:r>
         <w:t xml:space="preserve">Correctly structured ROM directory used for your RecalBox or Retropie</w:t>
+      </w:r>
+    </w:p>
+    <w:p>
+      <w:pPr>
+        <w:numPr>
+          <w:ilvl w:val="0"/>
+          <w:numId w:val="1001"/>
+        </w:numPr>
+      </w:pPr>
+      <w:r>
+        <w:t xml:space="preserve">Correctly structured</w:t>
+      </w:r>
+      <w:r>
+        <w:t xml:space="preserve"> </w:t>
+      </w:r>
+      <w:r>
+        <w:rPr>
+          <w:rStyle w:val="VerbatimChar"/>
+        </w:rPr>
+        <w:t xml:space="preserve">gameslist.xml</w:t>
+      </w:r>
+      <w:r>
+        <w:t xml:space="preserve"> </w:t>
+      </w:r>
+      <w:r>
+        <w:t xml:space="preserve">directory used for your RecalBox, Retropie or ES-DE. Your</w:t>
+      </w:r>
+      <w:r>
+        <w:t xml:space="preserve"> </w:t>
+      </w:r>
+      <w:r>
+        <w:rPr>
+          <w:rStyle w:val="VerbatimChar"/>
+        </w:rPr>
+        <w:t xml:space="preserve">gameslist.xml</w:t>
+      </w:r>
+      <w:r>
+        <w:t xml:space="preserve"> </w:t>
+      </w:r>
+      <w:r>
+        <w:t xml:space="preserve">can be in your ROMs dir, but you can also use separate directory for your</w:t>
+      </w:r>
+      <w:r>
+        <w:t xml:space="preserve"> </w:t>
+      </w:r>
+      <w:r>
+        <w:rPr>
+          <w:rStyle w:val="VerbatimChar"/>
+        </w:rPr>
+        <w:t xml:space="preserve">gameslist.xml</w:t>
+      </w:r>
+      <w:r>
+        <w:t xml:space="preserve"> </w:t>
+      </w:r>
+      <w:r>
+        <w:t xml:space="preserve">files. Just make sure every XML file is in separate directory named as per system you want to emulate. For example:</w:t>
+      </w:r>
+      <w:r>
+        <w:t xml:space="preserve"> </w:t>
+      </w:r>
+      <w:r>
+        <w:rPr>
+          <w:rStyle w:val="VerbatimChar"/>
+        </w:rPr>
+        <w:t xml:space="preserve">E:\Emulation\gamelists\atari2600</w:t>
+      </w:r>
+      <w:r>
+        <w:t xml:space="preserve">,</w:t>
+      </w:r>
+      <w:r>
+        <w:t xml:space="preserve"> </w:t>
+      </w:r>
+      <w:r>
+        <w:rPr>
+          <w:rStyle w:val="VerbatimChar"/>
+        </w:rPr>
+        <w:t xml:space="preserve">E:\Emulation\gamelists\atari7800</w:t>
+      </w:r>
+      <w:r>
+        <w:t xml:space="preserve">,</w:t>
+      </w:r>
+      <w:r>
+        <w:t xml:space="preserve"> </w:t>
+      </w:r>
+      <w:r>
+        <w:rPr>
+          <w:rStyle w:val="VerbatimChar"/>
+        </w:rPr>
+        <w:t xml:space="preserve">E:\Emulation\gamelists\mame</w:t>
+      </w:r>
+      <w:r>
+        <w:t xml:space="preserve">…​ etc.</w:t>
       </w:r>
     </w:p>
     <w:p>
@@ -300,7 +392,7 @@
     </w:p>
     <w:bookmarkEnd w:id="24"/>
     <w:bookmarkEnd w:id="25"/>
-    <w:bookmarkStart w:id="61" w:name="X3bc0f44dc1d91a3e95f8534009bd985e59f8635"/>
+    <w:bookmarkStart w:id="65" w:name="X3bc0f44dc1d91a3e95f8534009bd985e59f8635"/>
     <w:p>
       <w:pPr>
         <w:pStyle w:val="Heading1"/>
@@ -331,7 +423,7 @@
         <w:pStyle w:val="FirstParagraph"/>
       </w:pPr>
       <w:r>
-        <w:t xml:space="preserve">Before you can convert your playlists, you must select ROMs and RetroArch directory.</w:t>
+        <w:t xml:space="preserve">Before you can convert your playlists, you must select ROMs, Gamelists and RetroArch directories.</w:t>
       </w:r>
     </w:p>
     <w:p>
@@ -382,13 +474,13 @@
       </w:r>
     </w:p>
     <w:bookmarkEnd w:id="29"/>
-    <w:bookmarkStart w:id="36" w:name="X6ef2aeff4a92fbabef07f454cb5ae306fca610e"/>
+    <w:bookmarkStart w:id="36" w:name="Xd8a9b5a82f2b4b5b72b0d2636e309c0e6f64b0f"/>
     <w:p>
       <w:pPr>
         <w:pStyle w:val="Heading2"/>
       </w:pPr>
       <w:r>
-        <w:t xml:space="preserve">Select ROM’s directory</w:t>
+        <w:t xml:space="preserve">Directories setup screen</w:t>
       </w:r>
     </w:p>
     <w:p>
@@ -421,6 +513,61 @@
       </w:r>
       <w:r>
         <w:t xml:space="preserve">).</w:t>
+      </w:r>
+    </w:p>
+    <w:p>
+      <w:pPr>
+        <w:pStyle w:val="BodyText"/>
+      </w:pPr>
+      <w:r>
+        <w:t xml:space="preserve">Second step would be to select gamelists directory. Please note, you must set root of your gamelists directory (for example</w:t>
+      </w:r>
+      <w:r>
+        <w:t xml:space="preserve"> </w:t>
+      </w:r>
+      <w:r>
+        <w:rPr>
+          <w:rStyle w:val="VerbatimChar"/>
+        </w:rPr>
+        <w:t xml:space="preserve">E:\Emulation\gamelists</w:t>
+      </w:r>
+      <w:r>
+        <w:t xml:space="preserve">), and not the system specific directory (for example</w:t>
+      </w:r>
+      <w:r>
+        <w:t xml:space="preserve"> </w:t>
+      </w:r>
+      <w:r>
+        <w:rPr>
+          <w:rStyle w:val="VerbatimChar"/>
+        </w:rPr>
+        <w:t xml:space="preserve">E:\Emulation\gamelists\atari2600</w:t>
+      </w:r>
+      <w:r>
+        <w:t xml:space="preserve">). This will autofill when you select ROMs directory, but you can change it in case your</w:t>
+      </w:r>
+      <w:r>
+        <w:t xml:space="preserve"> </w:t>
+      </w:r>
+      <w:r>
+        <w:rPr>
+          <w:rStyle w:val="VerbatimChar"/>
+        </w:rPr>
+        <w:t xml:space="preserve">gamelist.xml</w:t>
+      </w:r>
+      <w:r>
+        <w:t xml:space="preserve"> </w:t>
+      </w:r>
+      <w:r>
+        <w:t xml:space="preserve">files are stored somewhere else.</w:t>
+      </w:r>
+    </w:p>
+    <w:p>
+      <w:pPr>
+        <w:pStyle w:val="BodyText"/>
+      </w:pPr>
+      <w:r>
+        <w:t xml:space="preserve">Final step would be to select RetroArch directory. Even though this is not mandatory, it is highly recommended since it will help you select appropriate list name, and core for your playlist. Please select root directory of your RetroArch, and not the Playlist directory.</w:t>
       </w:r>
     </w:p>
     <w:p>
@@ -483,36 +630,6 @@
         <w:pStyle w:val="BodyText"/>
       </w:pPr>
       <w:r>
-        <w:rPr>
-          <w:bCs/>
-          <w:b/>
-        </w:rPr>
-        <w:t xml:space="preserve">Note</w:t>
-      </w:r>
-      <w:r>
-        <w:t xml:space="preserve">: Hidden games will show in different color.</w:t>
-      </w:r>
-    </w:p>
-    <w:p>
-      <w:pPr>
-        <w:pStyle w:val="BodyText"/>
-      </w:pPr>
-      <w:r>
-        <w:rPr>
-          <w:bCs/>
-          <w:b/>
-        </w:rPr>
-        <w:t xml:space="preserve">No games?</w:t>
-      </w:r>
-      <w:r>
-        <w:t xml:space="preserve">: If you don’t see any systems and games, please make sure you have selected correct directory that contains subdirectory of your systems. Something similar to what is shown in the image above.</w:t>
-      </w:r>
-    </w:p>
-    <w:p>
-      <w:pPr>
-        <w:pStyle w:val="BodyText"/>
-      </w:pPr>
-      <w:r>
         <w:drawing>
           <wp:inline>
             <wp:extent cx="5334000" cy="3172592"/>
@@ -560,17 +677,47 @@
         <w:pStyle w:val="BodyText"/>
       </w:pPr>
       <w:r>
+        <w:rPr>
+          <w:bCs/>
+          <w:b/>
+        </w:rPr>
+        <w:t xml:space="preserve">Note</w:t>
+      </w:r>
+      <w:r>
+        <w:t xml:space="preserve">: Hidden games will show in different color.</w:t>
+      </w:r>
+    </w:p>
+    <w:p>
+      <w:pPr>
+        <w:pStyle w:val="BodyText"/>
+      </w:pPr>
+      <w:r>
+        <w:rPr>
+          <w:bCs/>
+          <w:b/>
+        </w:rPr>
+        <w:t xml:space="preserve">No games?</w:t>
+      </w:r>
+      <w:r>
+        <w:t xml:space="preserve">: If you don’t see any systems and games, please make sure you have selected correct directory that contains subdirectory of your systems. Something similar to what is shown in the image above.</w:t>
+      </w:r>
+    </w:p>
+    <w:p>
+      <w:pPr>
+        <w:pStyle w:val="BodyText"/>
+      </w:pPr>
+      <w:r>
         <w:t xml:space="preserve">If it still does not work, please raise the issue in our GitHub.</w:t>
       </w:r>
     </w:p>
     <w:bookmarkEnd w:id="36"/>
-    <w:bookmarkStart w:id="40" w:name="X6f9be288b54be7ad4336a1c9e1bfe9ff6e2aaf9"/>
+    <w:bookmarkStart w:id="40" w:name="X3c4c82437a3094a3e68e749aded7de89e879b70"/>
     <w:p>
       <w:pPr>
         <w:pStyle w:val="Heading2"/>
       </w:pPr>
       <w:r>
-        <w:t xml:space="preserve">Select RetroArch directory</w:t>
+        <w:t xml:space="preserve">Opening Export Screen</w:t>
       </w:r>
     </w:p>
     <w:p>
@@ -578,7 +725,30 @@
         <w:pStyle w:val="FirstParagraph"/>
       </w:pPr>
       <w:r>
-        <w:t xml:space="preserve">Second step would be to select RetroArch directory. Even though this is not mandatory, it is highly recommended since it will help you select appropriate list name, and core for your playlist. Please select root directory of your RetroArch, and not the Playlist directory.</w:t>
+        <w:t xml:space="preserve">After everything is loaded, you should see dropdown list of the systems, and list of the games for every system. This screen is preview only which will help you confirm that everything is loaded correctly.</w:t>
+      </w:r>
+    </w:p>
+    <w:p>
+      <w:pPr>
+        <w:pStyle w:val="BodyText"/>
+      </w:pPr>
+      <w:r>
+        <w:t xml:space="preserve">You can now click on</w:t>
+      </w:r>
+      <w:r>
+        <w:t xml:space="preserve"> </w:t>
+      </w:r>
+      <w:r>
+        <w:rPr>
+          <w:rStyle w:val="VerbatimChar"/>
+        </w:rPr>
+        <w:t xml:space="preserve">Export</w:t>
+      </w:r>
+      <w:r>
+        <w:t xml:space="preserve"> </w:t>
+      </w:r>
+      <w:r>
+        <w:t xml:space="preserve">button to start the export process.</w:t>
       </w:r>
     </w:p>
     <w:p>
@@ -628,14 +798,6 @@
         </w:drawing>
       </w:r>
     </w:p>
-    <w:p>
-      <w:pPr>
-        <w:pStyle w:val="BodyText"/>
-      </w:pPr>
-      <w:r>
-        <w:t xml:space="preserve">After this is done, you can click on button to continue to the export screen.</w:t>
-      </w:r>
-    </w:p>
     <w:bookmarkEnd w:id="40"/>
     <w:bookmarkStart w:id="44" w:name="Xbef4318a54ffa111d6f74ac2ee3dcb191d7ad64"/>
     <w:p>
@@ -745,13 +907,13 @@
       </w:r>
     </w:p>
     <w:bookmarkEnd w:id="44"/>
-    <w:bookmarkStart w:id="48" w:name="X0573d4c32333e5aa30e1683021940dd88fd733b"/>
+    <w:bookmarkStart w:id="48" w:name="X20825a26538c38548fc4e8e5e6e3369de5fd073"/>
     <w:p>
       <w:pPr>
         <w:pStyle w:val="Heading2"/>
       </w:pPr>
       <w:r>
-        <w:t xml:space="preserve">Showing all cores</w:t>
+        <w:t xml:space="preserve">Testing selected system and core</w:t>
       </w:r>
     </w:p>
     <w:p>
@@ -759,13 +921,54 @@
         <w:pStyle w:val="FirstParagraph"/>
       </w:pPr>
       <w:r>
-        <w:t xml:space="preserve">In case you want to see the list of all cores, you can select the option to show the all cores.</w:t>
-      </w:r>
-      <w:r>
-        <w:t xml:space="preserve"> </w:t>
-      </w:r>
-      <w:r>
-        <w:t xml:space="preserve">This will display all the cores, but will gray out the ones that are not supported for the current system. You can still use them to create your playlist, but it is not recommended, as it will not work properly in RetroArch.</w:t>
+        <w:t xml:space="preserve">Before you save playlist, you can test if combination of selected core and system works. You can use</w:t>
+      </w:r>
+      <w:r>
+        <w:t xml:space="preserve"> </w:t>
+      </w:r>
+      <w:r>
+        <w:rPr>
+          <w:rStyle w:val="VerbatimChar"/>
+        </w:rPr>
+        <w:t xml:space="preserve">Test game</w:t>
+      </w:r>
+      <w:r>
+        <w:t xml:space="preserve"> </w:t>
+      </w:r>
+      <w:r>
+        <w:t xml:space="preserve">button. Please note that you will be unable to choose which game is to be tested. Random game from the list will be selected. So, if one game does not work, try again. Maybe it’s just a ROM issue. If test fails, you will see the message in the UI letting you know execution failed. RetroArch directory must be selected in order for this functionality to work.</w:t>
+      </w:r>
+    </w:p>
+    <w:p>
+      <w:pPr>
+        <w:pStyle w:val="BodyText"/>
+      </w:pPr>
+      <w:r>
+        <w:t xml:space="preserve">Q: Why can’t I pick which game to test?</w:t>
+      </w:r>
+    </w:p>
+    <w:p>
+      <w:pPr>
+        <w:pStyle w:val="BodyText"/>
+      </w:pPr>
+      <w:r>
+        <w:t xml:space="preserve">A: Because I would have to bring whole game list in this UI, which will take a lots of space unnecessarily. If advanced tests are needed, then it can be done through RetroArch directly.</w:t>
+      </w:r>
+    </w:p>
+    <w:p>
+      <w:pPr>
+        <w:pStyle w:val="BodyText"/>
+      </w:pPr>
+      <w:r>
+        <w:t xml:space="preserve">Q: Test button is disabled</w:t>
+      </w:r>
+    </w:p>
+    <w:p>
+      <w:pPr>
+        <w:pStyle w:val="BodyText"/>
+      </w:pPr>
+      <w:r>
+        <w:t xml:space="preserve">A: Either you haven’t selected RetroArch directory, core is missing in RetroArch, System is not supported in RetroArch or game list is empty.</w:t>
       </w:r>
     </w:p>
     <w:p>
@@ -777,12 +980,12 @@
           <wp:inline>
             <wp:extent cx="5334000" cy="3172592"/>
             <wp:effectExtent b="0" l="0" r="0" t="0"/>
-            <wp:docPr descr="tutorial 06" title="" id="46" name="Picture"/>
+            <wp:docPr descr="tutorial 10" title="" id="46" name="Picture"/>
             <a:graphic>
               <a:graphicData uri="http://schemas.openxmlformats.org/drawingml/2006/picture">
                 <pic:pic>
                   <pic:nvPicPr>
-                    <pic:cNvPr descr="Images/tutorial_06.png" id="47" name="Picture"/>
+                    <pic:cNvPr descr="Images/tutorial_10.png" id="47" name="Picture"/>
                     <pic:cNvPicPr>
                       <a:picLocks noChangeArrowheads="1" noChangeAspect="1"/>
                     </pic:cNvPicPr>
@@ -816,13 +1019,13 @@
       </w:r>
     </w:p>
     <w:bookmarkEnd w:id="48"/>
-    <w:bookmarkStart w:id="52" w:name="Xbea7fb0ceb935c88e7187117998fe0cb37b31d5"/>
+    <w:bookmarkStart w:id="52" w:name="X0573d4c32333e5aa30e1683021940dd88fd733b"/>
     <w:p>
       <w:pPr>
         <w:pStyle w:val="Heading2"/>
       </w:pPr>
       <w:r>
-        <w:t xml:space="preserve">Selecting playlist</w:t>
+        <w:t xml:space="preserve">Showing all cores</w:t>
       </w:r>
     </w:p>
     <w:p>
@@ -830,22 +1033,13 @@
         <w:pStyle w:val="FirstParagraph"/>
       </w:pPr>
       <w:r>
-        <w:t xml:space="preserve">Sometimes cores support multiple systems, and in that case we will display multiple playlist options. Depending on the system you have selected, playlist will be automatically selected for you, but you can change it in case you want to.</w:t>
-      </w:r>
-    </w:p>
-    <w:p>
-      <w:pPr>
-        <w:pStyle w:val="BodyText"/>
-      </w:pPr>
-      <w:r>
-        <w:rPr>
-          <w:bCs/>
-          <w:b/>
-        </w:rPr>
-        <w:t xml:space="preserve">Note</w:t>
-      </w:r>
-      <w:r>
-        <w:t xml:space="preserve">: Using wrong list name will cause RetroArch not to recognize your system, and will show generic icons. You will still be able to use it normally in case core is available.</w:t>
+        <w:t xml:space="preserve">In case you want to see the list of all cores, you can select the option to show the all cores.</w:t>
+      </w:r>
+      <w:r>
+        <w:t xml:space="preserve"> </w:t>
+      </w:r>
+      <w:r>
+        <w:t xml:space="preserve">This will display all the cores, but will gray out the ones that are not supported for the current system. You can still use them to create your playlist, but it is not recommended, as it will not work properly in RetroArch.</w:t>
       </w:r>
     </w:p>
     <w:p>
@@ -857,12 +1051,12 @@
           <wp:inline>
             <wp:extent cx="5334000" cy="3172592"/>
             <wp:effectExtent b="0" l="0" r="0" t="0"/>
-            <wp:docPr descr="tutorial 07" title="" id="50" name="Picture"/>
+            <wp:docPr descr="tutorial 06" title="" id="50" name="Picture"/>
             <a:graphic>
               <a:graphicData uri="http://schemas.openxmlformats.org/drawingml/2006/picture">
                 <pic:pic>
                   <pic:nvPicPr>
-                    <pic:cNvPr descr="Images/tutorial_07.png" id="51" name="Picture"/>
+                    <pic:cNvPr descr="Images/tutorial_06.png" id="51" name="Picture"/>
                     <pic:cNvPicPr>
                       <a:picLocks noChangeArrowheads="1" noChangeAspect="1"/>
                     </pic:cNvPicPr>
@@ -896,13 +1090,13 @@
       </w:r>
     </w:p>
     <w:bookmarkEnd w:id="52"/>
-    <w:bookmarkStart w:id="56" w:name="X14905437d711238ae98eb2e9753254a36eb7569"/>
+    <w:bookmarkStart w:id="56" w:name="Xbea7fb0ceb935c88e7187117998fe0cb37b31d5"/>
     <w:p>
       <w:pPr>
         <w:pStyle w:val="Heading2"/>
       </w:pPr>
       <w:r>
-        <w:t xml:space="preserve">Saving the playlist</w:t>
+        <w:t xml:space="preserve">Selecting playlist</w:t>
       </w:r>
     </w:p>
     <w:p>
@@ -910,7 +1104,22 @@
         <w:pStyle w:val="FirstParagraph"/>
       </w:pPr>
       <w:r>
-        <w:t xml:space="preserve">Last step is to save the playlist, and enjoy good old retro games.</w:t>
+        <w:t xml:space="preserve">Sometimes cores support multiple systems, and in that case we will display multiple playlist options. Depending on the system you have selected, playlist will be automatically selected for you, but you can change it in case you want to.</w:t>
+      </w:r>
+    </w:p>
+    <w:p>
+      <w:pPr>
+        <w:pStyle w:val="BodyText"/>
+      </w:pPr>
+      <w:r>
+        <w:rPr>
+          <w:bCs/>
+          <w:b/>
+        </w:rPr>
+        <w:t xml:space="preserve">Note</w:t>
+      </w:r>
+      <w:r>
+        <w:t xml:space="preserve">: Using wrong list name will cause RetroArch not to recognize your system, and will show generic icons. You will still be able to use it normally in case core is available.</w:t>
       </w:r>
     </w:p>
     <w:p>
@@ -922,12 +1131,12 @@
           <wp:inline>
             <wp:extent cx="5334000" cy="3172592"/>
             <wp:effectExtent b="0" l="0" r="0" t="0"/>
-            <wp:docPr descr="tutorial 08" title="" id="54" name="Picture"/>
+            <wp:docPr descr="tutorial 07" title="" id="54" name="Picture"/>
             <a:graphic>
               <a:graphicData uri="http://schemas.openxmlformats.org/drawingml/2006/picture">
                 <pic:pic>
                   <pic:nvPicPr>
-                    <pic:cNvPr descr="Images/tutorial_08.png" id="55" name="Picture"/>
+                    <pic:cNvPr descr="Images/tutorial_07.png" id="55" name="Picture"/>
                     <pic:cNvPicPr>
                       <a:picLocks noChangeArrowheads="1" noChangeAspect="1"/>
                     </pic:cNvPicPr>
@@ -961,13 +1170,13 @@
       </w:r>
     </w:p>
     <w:bookmarkEnd w:id="56"/>
-    <w:bookmarkStart w:id="60" w:name="Xf059247e08ea4b5455641bd3382753e6edae035"/>
+    <w:bookmarkStart w:id="60" w:name="X14905437d711238ae98eb2e9753254a36eb7569"/>
     <w:p>
       <w:pPr>
         <w:pStyle w:val="Heading2"/>
       </w:pPr>
       <w:r>
-        <w:t xml:space="preserve">Additional options</w:t>
+        <w:t xml:space="preserve">Saving the playlist</w:t>
       </w:r>
     </w:p>
     <w:p>
@@ -975,21 +1184,7 @@
         <w:pStyle w:val="FirstParagraph"/>
       </w:pPr>
       <w:r>
-        <w:t xml:space="preserve">In case you have updated your ROMs or RetroArch, you can manually trigger the re-scan of these directories.</w:t>
-      </w:r>
-      <w:r>
-        <w:t xml:space="preserve"> </w:t>
-      </w:r>
-      <w:r>
-        <w:t xml:space="preserve">GameList Converter will do this automatically when you start it, so this probably not necessary.</w:t>
-      </w:r>
-    </w:p>
-    <w:p>
-      <w:pPr>
-        <w:pStyle w:val="BodyText"/>
-      </w:pPr>
-      <w:r>
-        <w:t xml:space="preserve">Apart from this, you can select dark or light theme and pick your language. Currently there is only Serbian and English available, but I hope people from the community can help with the translations.</w:t>
+        <w:t xml:space="preserve">Last step is to save the playlist, and enjoy good old retro games.</w:t>
       </w:r>
     </w:p>
     <w:p>
@@ -999,20 +1194,99 @@
       <w:r>
         <w:drawing>
           <wp:inline>
-            <wp:extent cx="5334000" cy="3172592"/>
+            <wp:extent cx="5334000" cy="3169172"/>
             <wp:effectExtent b="0" l="0" r="0" t="0"/>
-            <wp:docPr descr="tutorial 09" title="" id="58" name="Picture"/>
+            <wp:docPr descr="tutorial 08" title="" id="58" name="Picture"/>
             <a:graphic>
               <a:graphicData uri="http://schemas.openxmlformats.org/drawingml/2006/picture">
                 <pic:pic>
                   <pic:nvPicPr>
-                    <pic:cNvPr descr="Images/tutorial_09.png" id="59" name="Picture"/>
+                    <pic:cNvPr descr="Images/tutorial_08.png" id="59" name="Picture"/>
                     <pic:cNvPicPr>
                       <a:picLocks noChangeArrowheads="1" noChangeAspect="1"/>
                     </pic:cNvPicPr>
                   </pic:nvPicPr>
                   <pic:blipFill>
                     <a:blip r:embed="rId57"/>
+                    <a:stretch>
+                      <a:fillRect/>
+                    </a:stretch>
+                  </pic:blipFill>
+                  <pic:spPr bwMode="auto">
+                    <a:xfrm>
+                      <a:off x="0" y="0"/>
+                      <a:ext cx="5334000" cy="3169172"/>
+                    </a:xfrm>
+                    <a:prstGeom prst="rect">
+                      <a:avLst/>
+                    </a:prstGeom>
+                    <a:noFill/>
+                    <a:ln w="9525">
+                      <a:noFill/>
+                      <a:headEnd/>
+                      <a:tailEnd/>
+                    </a:ln>
+                  </pic:spPr>
+                </pic:pic>
+              </a:graphicData>
+            </a:graphic>
+          </wp:inline>
+        </w:drawing>
+      </w:r>
+    </w:p>
+    <w:bookmarkEnd w:id="60"/>
+    <w:bookmarkStart w:id="64" w:name="Xf059247e08ea4b5455641bd3382753e6edae035"/>
+    <w:p>
+      <w:pPr>
+        <w:pStyle w:val="Heading2"/>
+      </w:pPr>
+      <w:r>
+        <w:t xml:space="preserve">Additional options</w:t>
+      </w:r>
+    </w:p>
+    <w:p>
+      <w:pPr>
+        <w:pStyle w:val="FirstParagraph"/>
+      </w:pPr>
+      <w:r>
+        <w:t xml:space="preserve">In case you have updated your ROMs or RetroArch, you can manually trigger the re-scan of these directories.</w:t>
+      </w:r>
+      <w:r>
+        <w:t xml:space="preserve"> </w:t>
+      </w:r>
+      <w:r>
+        <w:t xml:space="preserve">GameList Converter will do this automatically when you start it, so this probably not necessary.</w:t>
+      </w:r>
+    </w:p>
+    <w:p>
+      <w:pPr>
+        <w:pStyle w:val="BodyText"/>
+      </w:pPr>
+      <w:r>
+        <w:t xml:space="preserve">Apart from this, you can select dark or light theme and pick your language. Currently there is only Serbian and English available, but I hope people from the community can help with the translations.</w:t>
+      </w:r>
+    </w:p>
+    <w:p>
+      <w:pPr>
+        <w:pStyle w:val="BodyText"/>
+      </w:pPr>
+      <w:r>
+        <w:drawing>
+          <wp:inline>
+            <wp:extent cx="5334000" cy="3172592"/>
+            <wp:effectExtent b="0" l="0" r="0" t="0"/>
+            <wp:docPr descr="tutorial 09" title="" id="62" name="Picture"/>
+            <a:graphic>
+              <a:graphicData uri="http://schemas.openxmlformats.org/drawingml/2006/picture">
+                <pic:pic>
+                  <pic:nvPicPr>
+                    <pic:cNvPr descr="Images/tutorial_09.png" id="63" name="Picture"/>
+                    <pic:cNvPicPr>
+                      <a:picLocks noChangeArrowheads="1" noChangeAspect="1"/>
+                    </pic:cNvPicPr>
+                  </pic:nvPicPr>
+                  <pic:blipFill>
+                    <a:blip r:embed="rId61"/>
                     <a:stretch>
                       <a:fillRect/>
                     </a:stretch>
@@ -1039,8 +1313,8 @@
         </w:drawing>
       </w:r>
     </w:p>
-    <w:bookmarkEnd w:id="60"/>
-    <w:bookmarkEnd w:id="61"/>
+    <w:bookmarkEnd w:id="64"/>
+    <w:bookmarkEnd w:id="65"/>
     <w:sectPr/>
   </w:body>
 </w:document>

</xml_diff>